<commit_message>
PreAdmission: Updated User Story 4 Test, Updated enterDate and enterTime methods, added deleteText method
</commit_message>
<xml_diff>
--- a/UserStoriesCH.docx
+++ b/UserStoriesCH.docx
@@ -4,10 +4,7 @@
   <w:body>
     <w:p>
       <w:r>
-        <w:t>C</w:t>
-      </w:r>
-      <w:r>
-        <w:t xml:space="preserve">harlotte Henrico_ Inspired Testing Automation Exam </w:t>
+        <w:t xml:space="preserve">Charlotte Henrico_ Inspired Testing Automation Exam </w:t>
       </w:r>
       <w:proofErr w:type="spellStart"/>
       <w:r>
@@ -15,22 +12,43 @@
       </w:r>
       <w:proofErr w:type="spellEnd"/>
       <w:r>
-        <w:t xml:space="preserve"> </w:t>
+        <w:t xml:space="preserve"> Stories</w:t>
       </w:r>
+    </w:p>
+    <w:p>
+      <w:pPr>
+        <w:rPr>
+          <w:b/>
+          <w:bCs/>
+        </w:rPr>
+      </w:pPr>
       <w:r>
-        <w:t>Stories</w:t>
+        <w:rPr>
+          <w:b/>
+          <w:bCs/>
+        </w:rPr>
+        <w:t>To note:</w:t>
+      </w:r>
+    </w:p>
+    <w:p>
+      <w:r>
+        <w:t>Login is done using an excel resource</w:t>
+      </w:r>
+    </w:p>
+    <w:p>
+      <w:r>
+        <w:t>Patient Names selected for creating Pre-Admissions are also done using an excel resource</w:t>
+      </w:r>
+    </w:p>
+    <w:p>
+      <w:r>
+        <w:t>Maven Profile for running Pre-Admission tests: Charlotte</w:t>
       </w:r>
     </w:p>
     <w:p/>
     <w:p>
       <w:r>
-        <w:t xml:space="preserve">User story </w:t>
-      </w:r>
-      <w:r>
-        <w:t>1</w:t>
-      </w:r>
-      <w:r>
-        <w:t>:</w:t>
+        <w:t>User story 1:</w:t>
       </w:r>
     </w:p>
     <w:tbl>
@@ -40,24 +58,153 @@
         <w:tblLook w:val="04A0" w:firstRow="1" w:lastRow="0" w:firstColumn="1" w:lastColumn="0" w:noHBand="0" w:noVBand="1"/>
       </w:tblPr>
       <w:tblGrid>
-        <w:gridCol w:w="988"/>
-        <w:gridCol w:w="8028"/>
+        <w:gridCol w:w="786"/>
+        <w:gridCol w:w="4440"/>
+        <w:gridCol w:w="3790"/>
       </w:tblGrid>
       <w:tr>
         <w:tc>
           <w:tcPr>
-            <w:tcW w:w="988" w:type="dxa"/>
+            <w:tcW w:w="786" w:type="dxa"/>
+          </w:tcPr>
+          <w:p>
+            <w:pPr>
+              <w:rPr>
+                <w:b/>
+                <w:bCs/>
+              </w:rPr>
+            </w:pPr>
+            <w:r>
+              <w:rPr>
+                <w:b/>
+                <w:bCs/>
+              </w:rPr>
+              <w:t>Step</w:t>
+            </w:r>
+          </w:p>
+        </w:tc>
+        <w:tc>
+          <w:tcPr>
+            <w:tcW w:w="4440" w:type="dxa"/>
+          </w:tcPr>
+          <w:p>
+            <w:pPr>
+              <w:rPr>
+                <w:b/>
+                <w:bCs/>
+              </w:rPr>
+            </w:pPr>
+            <w:proofErr w:type="spellStart"/>
+            <w:r>
+              <w:rPr>
+                <w:b/>
+                <w:bCs/>
+              </w:rPr>
+              <w:t>LogBox</w:t>
+            </w:r>
+            <w:proofErr w:type="spellEnd"/>
+            <w:r>
+              <w:rPr>
+                <w:b/>
+                <w:bCs/>
+              </w:rPr>
+              <w:t xml:space="preserve"> action</w:t>
+            </w:r>
+          </w:p>
+        </w:tc>
+        <w:tc>
+          <w:tcPr>
+            <w:tcW w:w="3790" w:type="dxa"/>
+          </w:tcPr>
+          <w:p>
+            <w:pPr>
+              <w:rPr>
+                <w:b/>
+                <w:bCs/>
+              </w:rPr>
+            </w:pPr>
+            <w:proofErr w:type="gramStart"/>
+            <w:r>
+              <w:rPr>
+                <w:b/>
+                <w:bCs/>
+              </w:rPr>
+              <w:t>Similar to</w:t>
+            </w:r>
+            <w:proofErr w:type="gramEnd"/>
+            <w:r>
+              <w:rPr>
+                <w:b/>
+                <w:bCs/>
+              </w:rPr>
+              <w:t xml:space="preserve"> </w:t>
+            </w:r>
+            <w:proofErr w:type="spellStart"/>
+            <w:r>
+              <w:rPr>
+                <w:b/>
+                <w:bCs/>
+              </w:rPr>
+              <w:t>TakeAlot</w:t>
+            </w:r>
+            <w:proofErr w:type="spellEnd"/>
+            <w:r>
+              <w:rPr>
+                <w:b/>
+                <w:bCs/>
+              </w:rPr>
+              <w:t xml:space="preserve"> action</w:t>
+            </w:r>
+          </w:p>
+        </w:tc>
+      </w:tr>
+      <w:tr>
+        <w:tc>
+          <w:tcPr>
+            <w:tcW w:w="786" w:type="dxa"/>
+          </w:tcPr>
+          <w:p>
+            <w:r>
+              <w:t>Step 1</w:t>
+            </w:r>
+          </w:p>
+        </w:tc>
+        <w:tc>
+          <w:tcPr>
+            <w:tcW w:w="4440" w:type="dxa"/>
+          </w:tcPr>
+          <w:p>
+            <w:r>
+              <w:t xml:space="preserve">Login </w:t>
+            </w:r>
+          </w:p>
+        </w:tc>
+        <w:tc>
+          <w:tcPr>
+            <w:tcW w:w="3790" w:type="dxa"/>
+          </w:tcPr>
+          <w:p>
+            <w:r>
+              <w:t>-</w:t>
+            </w:r>
+          </w:p>
+        </w:tc>
+      </w:tr>
+      <w:tr>
+        <w:tc>
+          <w:tcPr>
+            <w:tcW w:w="786" w:type="dxa"/>
           </w:tcPr>
           <w:p>
             <w:bookmarkStart w:id="0" w:name="_Hlk103331202"/>
             <w:r>
-              <w:t>Step 1</w:t>
-            </w:r>
-          </w:p>
-        </w:tc>
-        <w:tc>
-          <w:tcPr>
-            <w:tcW w:w="8028" w:type="dxa"/>
+              <w:t>Step 2</w:t>
+            </w:r>
+          </w:p>
+        </w:tc>
+        <w:tc>
+          <w:tcPr>
+            <w:tcW w:w="4440" w:type="dxa"/>
           </w:tcPr>
           <w:p>
             <w:r>
@@ -65,21 +212,31 @@
             </w:r>
           </w:p>
         </w:tc>
-      </w:tr>
-      <w:tr>
-        <w:tc>
-          <w:tcPr>
-            <w:tcW w:w="988" w:type="dxa"/>
-          </w:tcPr>
-          <w:p>
-            <w:r>
-              <w:t>Step 2</w:t>
-            </w:r>
-          </w:p>
-        </w:tc>
-        <w:tc>
-          <w:tcPr>
-            <w:tcW w:w="8028" w:type="dxa"/>
+        <w:tc>
+          <w:tcPr>
+            <w:tcW w:w="3790" w:type="dxa"/>
+          </w:tcPr>
+          <w:p>
+            <w:r>
+              <w:t>Click on category in left pane</w:t>
+            </w:r>
+          </w:p>
+        </w:tc>
+      </w:tr>
+      <w:tr>
+        <w:tc>
+          <w:tcPr>
+            <w:tcW w:w="786" w:type="dxa"/>
+          </w:tcPr>
+          <w:p>
+            <w:r>
+              <w:t>Step 3</w:t>
+            </w:r>
+          </w:p>
+        </w:tc>
+        <w:tc>
+          <w:tcPr>
+            <w:tcW w:w="4440" w:type="dxa"/>
           </w:tcPr>
           <w:p>
             <w:r>
@@ -87,21 +244,31 @@
             </w:r>
           </w:p>
         </w:tc>
-      </w:tr>
-      <w:tr>
-        <w:tc>
-          <w:tcPr>
-            <w:tcW w:w="988" w:type="dxa"/>
-          </w:tcPr>
-          <w:p>
-            <w:r>
-              <w:t>Step 3</w:t>
-            </w:r>
-          </w:p>
-        </w:tc>
-        <w:tc>
-          <w:tcPr>
-            <w:tcW w:w="8028" w:type="dxa"/>
+        <w:tc>
+          <w:tcPr>
+            <w:tcW w:w="3790" w:type="dxa"/>
+          </w:tcPr>
+          <w:p>
+            <w:r>
+              <w:t>Click on button</w:t>
+            </w:r>
+          </w:p>
+        </w:tc>
+      </w:tr>
+      <w:tr>
+        <w:tc>
+          <w:tcPr>
+            <w:tcW w:w="786" w:type="dxa"/>
+          </w:tcPr>
+          <w:p>
+            <w:r>
+              <w:t>Step 4</w:t>
+            </w:r>
+          </w:p>
+        </w:tc>
+        <w:tc>
+          <w:tcPr>
+            <w:tcW w:w="4440" w:type="dxa"/>
           </w:tcPr>
           <w:p>
             <w:r>
@@ -109,24 +276,31 @@
             </w:r>
           </w:p>
         </w:tc>
-      </w:tr>
-      <w:tr>
-        <w:tc>
-          <w:tcPr>
-            <w:tcW w:w="988" w:type="dxa"/>
-          </w:tcPr>
-          <w:p>
-            <w:r>
-              <w:t xml:space="preserve">Step </w:t>
-            </w:r>
-            <w:r>
-              <w:t>4</w:t>
-            </w:r>
-          </w:p>
-        </w:tc>
-        <w:tc>
-          <w:tcPr>
-            <w:tcW w:w="8028" w:type="dxa"/>
+        <w:tc>
+          <w:tcPr>
+            <w:tcW w:w="3790" w:type="dxa"/>
+          </w:tcPr>
+          <w:p>
+            <w:r>
+              <w:t>Searching for an item</w:t>
+            </w:r>
+          </w:p>
+        </w:tc>
+      </w:tr>
+      <w:tr>
+        <w:tc>
+          <w:tcPr>
+            <w:tcW w:w="786" w:type="dxa"/>
+          </w:tcPr>
+          <w:p>
+            <w:r>
+              <w:t>Step 5</w:t>
+            </w:r>
+          </w:p>
+        </w:tc>
+        <w:tc>
+          <w:tcPr>
+            <w:tcW w:w="4440" w:type="dxa"/>
           </w:tcPr>
           <w:p>
             <w:r>
@@ -134,31 +308,31 @@
             </w:r>
           </w:p>
         </w:tc>
-      </w:tr>
-      <w:tr>
-        <w:tc>
-          <w:tcPr>
-            <w:tcW w:w="988" w:type="dxa"/>
-          </w:tcPr>
-          <w:p>
-            <w:r>
-              <w:t xml:space="preserve">Step </w:t>
-            </w:r>
-            <w:r>
-              <w:t>5</w:t>
-            </w:r>
-          </w:p>
-        </w:tc>
-        <w:tc>
-          <w:tcPr>
-            <w:tcW w:w="8028" w:type="dxa"/>
-          </w:tcPr>
-          <w:p>
-            <w:r>
-              <w:t>Verify Pre-Admission template opens</w:t>
-            </w:r>
-            <w:r>
-              <w:t xml:space="preserve"> by page title and page </w:t>
+        <w:tc>
+          <w:tcPr>
+            <w:tcW w:w="3790" w:type="dxa"/>
+          </w:tcPr>
+          <w:p>
+            <w:r>
+              <w:t>Selecting the searched item</w:t>
+            </w:r>
+          </w:p>
+        </w:tc>
+      </w:tr>
+      <w:tr>
+        <w:tc>
+          <w:tcPr>
+            <w:tcW w:w="786" w:type="dxa"/>
+          </w:tcPr>
+          <w:p/>
+        </w:tc>
+        <w:tc>
+          <w:tcPr>
+            <w:tcW w:w="4440" w:type="dxa"/>
+          </w:tcPr>
+          <w:p>
+            <w:r>
+              <w:t xml:space="preserve">Verify Pre-Admission template opens by page title and page </w:t>
             </w:r>
             <w:proofErr w:type="spellStart"/>
             <w:r>
@@ -167,17 +341,41 @@
             <w:proofErr w:type="spellEnd"/>
           </w:p>
         </w:tc>
-      </w:tr>
-      <w:tr>
-        <w:tc>
-          <w:tcPr>
-            <w:tcW w:w="988" w:type="dxa"/>
+        <w:tc>
+          <w:tcPr>
+            <w:tcW w:w="3790" w:type="dxa"/>
+          </w:tcPr>
+          <w:p>
+            <w:r>
+              <w:t xml:space="preserve">Checking the </w:t>
+            </w:r>
+            <w:proofErr w:type="spellStart"/>
+            <w:r>
+              <w:t>url</w:t>
+            </w:r>
+            <w:proofErr w:type="spellEnd"/>
+            <w:r>
+              <w:t xml:space="preserve"> and item title is open</w:t>
+            </w:r>
+          </w:p>
+        </w:tc>
+      </w:tr>
+      <w:tr>
+        <w:tc>
+          <w:tcPr>
+            <w:tcW w:w="786" w:type="dxa"/>
           </w:tcPr>
           <w:p/>
         </w:tc>
         <w:tc>
           <w:tcPr>
-            <w:tcW w:w="8028" w:type="dxa"/>
+            <w:tcW w:w="4440" w:type="dxa"/>
+          </w:tcPr>
+          <w:p/>
+        </w:tc>
+        <w:tc>
+          <w:tcPr>
+            <w:tcW w:w="3790" w:type="dxa"/>
           </w:tcPr>
           <w:p/>
         </w:tc>
@@ -197,13 +395,64 @@
         <w:tblLook w:val="04A0" w:firstRow="1" w:lastRow="0" w:firstColumn="1" w:lastColumn="0" w:noHBand="0" w:noVBand="1"/>
       </w:tblPr>
       <w:tblGrid>
-        <w:gridCol w:w="988"/>
-        <w:gridCol w:w="8028"/>
+        <w:gridCol w:w="786"/>
+        <w:gridCol w:w="4440"/>
+        <w:gridCol w:w="3790"/>
       </w:tblGrid>
       <w:tr>
         <w:tc>
           <w:tcPr>
-            <w:tcW w:w="988" w:type="dxa"/>
+            <w:tcW w:w="786" w:type="dxa"/>
+          </w:tcPr>
+          <w:p>
+            <w:r>
+              <w:t>Step</w:t>
+            </w:r>
+          </w:p>
+        </w:tc>
+        <w:tc>
+          <w:tcPr>
+            <w:tcW w:w="4440" w:type="dxa"/>
+          </w:tcPr>
+          <w:p>
+            <w:proofErr w:type="spellStart"/>
+            <w:r>
+              <w:t>LogBox</w:t>
+            </w:r>
+            <w:proofErr w:type="spellEnd"/>
+            <w:r>
+              <w:t xml:space="preserve"> action</w:t>
+            </w:r>
+          </w:p>
+        </w:tc>
+        <w:tc>
+          <w:tcPr>
+            <w:tcW w:w="3790" w:type="dxa"/>
+          </w:tcPr>
+          <w:p>
+            <w:proofErr w:type="gramStart"/>
+            <w:r>
+              <w:t>Similar to</w:t>
+            </w:r>
+            <w:proofErr w:type="gramEnd"/>
+            <w:r>
+              <w:t xml:space="preserve"> </w:t>
+            </w:r>
+            <w:proofErr w:type="spellStart"/>
+            <w:r>
+              <w:t>TakeAlot</w:t>
+            </w:r>
+            <w:proofErr w:type="spellEnd"/>
+            <w:r>
+              <w:t xml:space="preserve"> action</w:t>
+            </w:r>
+          </w:p>
+        </w:tc>
+      </w:tr>
+      <w:tr>
+        <w:tc>
+          <w:tcPr>
+            <w:tcW w:w="786" w:type="dxa"/>
           </w:tcPr>
           <w:p>
             <w:r>
@@ -213,7 +462,39 @@
         </w:tc>
         <w:tc>
           <w:tcPr>
-            <w:tcW w:w="8028" w:type="dxa"/>
+            <w:tcW w:w="4440" w:type="dxa"/>
+          </w:tcPr>
+          <w:p>
+            <w:r>
+              <w:t xml:space="preserve">Login </w:t>
+            </w:r>
+          </w:p>
+        </w:tc>
+        <w:tc>
+          <w:tcPr>
+            <w:tcW w:w="3790" w:type="dxa"/>
+          </w:tcPr>
+          <w:p>
+            <w:r>
+              <w:t>-</w:t>
+            </w:r>
+          </w:p>
+        </w:tc>
+      </w:tr>
+      <w:tr>
+        <w:tc>
+          <w:tcPr>
+            <w:tcW w:w="786" w:type="dxa"/>
+          </w:tcPr>
+          <w:p>
+            <w:r>
+              <w:t>Step 1</w:t>
+            </w:r>
+          </w:p>
+        </w:tc>
+        <w:tc>
+          <w:tcPr>
+            <w:tcW w:w="4440" w:type="dxa"/>
           </w:tcPr>
           <w:p>
             <w:r>
@@ -221,11 +502,21 @@
             </w:r>
           </w:p>
         </w:tc>
-      </w:tr>
-      <w:tr>
-        <w:tc>
-          <w:tcPr>
-            <w:tcW w:w="988" w:type="dxa"/>
+        <w:tc>
+          <w:tcPr>
+            <w:tcW w:w="3790" w:type="dxa"/>
+          </w:tcPr>
+          <w:p>
+            <w:r>
+              <w:t>Clicking category</w:t>
+            </w:r>
+          </w:p>
+        </w:tc>
+      </w:tr>
+      <w:tr>
+        <w:tc>
+          <w:tcPr>
+            <w:tcW w:w="786" w:type="dxa"/>
           </w:tcPr>
           <w:p>
             <w:r>
@@ -235,7 +526,7 @@
         </w:tc>
         <w:tc>
           <w:tcPr>
-            <w:tcW w:w="8028" w:type="dxa"/>
+            <w:tcW w:w="4440" w:type="dxa"/>
           </w:tcPr>
           <w:p>
             <w:r>
@@ -243,11 +534,21 @@
             </w:r>
           </w:p>
         </w:tc>
-      </w:tr>
-      <w:tr>
-        <w:tc>
-          <w:tcPr>
-            <w:tcW w:w="988" w:type="dxa"/>
+        <w:tc>
+          <w:tcPr>
+            <w:tcW w:w="3790" w:type="dxa"/>
+          </w:tcPr>
+          <w:p>
+            <w:r>
+              <w:t>Click on button</w:t>
+            </w:r>
+          </w:p>
+        </w:tc>
+      </w:tr>
+      <w:tr>
+        <w:tc>
+          <w:tcPr>
+            <w:tcW w:w="786" w:type="dxa"/>
           </w:tcPr>
           <w:p>
             <w:r>
@@ -257,25 +558,29 @@
         </w:tc>
         <w:tc>
           <w:tcPr>
-            <w:tcW w:w="8028" w:type="dxa"/>
-          </w:tcPr>
-          <w:p>
-            <w:r>
-              <w:t xml:space="preserve">Search for </w:t>
-            </w:r>
-            <w:r>
-              <w:t xml:space="preserve">and select </w:t>
-            </w:r>
-            <w:r>
-              <w:t>a draft patient in the preadmission search field</w:t>
-            </w:r>
-          </w:p>
-        </w:tc>
-      </w:tr>
-      <w:tr>
-        <w:tc>
-          <w:tcPr>
-            <w:tcW w:w="988" w:type="dxa"/>
+            <w:tcW w:w="4440" w:type="dxa"/>
+          </w:tcPr>
+          <w:p>
+            <w:r>
+              <w:t>Search for and select a draft patient in the preadmission search field</w:t>
+            </w:r>
+          </w:p>
+        </w:tc>
+        <w:tc>
+          <w:tcPr>
+            <w:tcW w:w="3790" w:type="dxa"/>
+          </w:tcPr>
+          <w:p>
+            <w:r>
+              <w:t>Searching and selecting an item</w:t>
+            </w:r>
+          </w:p>
+        </w:tc>
+      </w:tr>
+      <w:tr>
+        <w:tc>
+          <w:tcPr>
+            <w:tcW w:w="786" w:type="dxa"/>
           </w:tcPr>
           <w:p>
             <w:r>
@@ -285,25 +590,41 @@
         </w:tc>
         <w:tc>
           <w:tcPr>
-            <w:tcW w:w="8028" w:type="dxa"/>
-          </w:tcPr>
-          <w:p>
-            <w:r>
-              <w:t>Verify the error message</w:t>
-            </w:r>
-          </w:p>
-        </w:tc>
-      </w:tr>
-      <w:tr>
-        <w:tc>
-          <w:tcPr>
-            <w:tcW w:w="988" w:type="dxa"/>
+            <w:tcW w:w="4440" w:type="dxa"/>
+          </w:tcPr>
+          <w:p>
+            <w:r>
+              <w:t>Verify the error message – preadmissions are not allowed for draft patients</w:t>
+            </w:r>
+          </w:p>
+        </w:tc>
+        <w:tc>
+          <w:tcPr>
+            <w:tcW w:w="3790" w:type="dxa"/>
+          </w:tcPr>
+          <w:p>
+            <w:r>
+              <w:t>Validating a field that should be completed first</w:t>
+            </w:r>
+          </w:p>
+        </w:tc>
+      </w:tr>
+      <w:tr>
+        <w:tc>
+          <w:tcPr>
+            <w:tcW w:w="786" w:type="dxa"/>
           </w:tcPr>
           <w:p/>
         </w:tc>
         <w:tc>
           <w:tcPr>
-            <w:tcW w:w="8028" w:type="dxa"/>
+            <w:tcW w:w="4440" w:type="dxa"/>
+          </w:tcPr>
+          <w:p/>
+        </w:tc>
+        <w:tc>
+          <w:tcPr>
+            <w:tcW w:w="3790" w:type="dxa"/>
           </w:tcPr>
           <w:p/>
         </w:tc>
@@ -319,16 +640,78 @@
       <w:tblPr>
         <w:tblStyle w:val="TableGrid"/>
         <w:tblW w:w="0" w:type="auto"/>
+        <w:tblLayout w:type="fixed"/>
         <w:tblLook w:val="04A0" w:firstRow="1" w:lastRow="0" w:firstColumn="1" w:lastColumn="0" w:noHBand="0" w:noVBand="1"/>
       </w:tblPr>
       <w:tblGrid>
-        <w:gridCol w:w="988"/>
-        <w:gridCol w:w="8028"/>
+        <w:gridCol w:w="802"/>
+        <w:gridCol w:w="4438"/>
+        <w:gridCol w:w="3776"/>
       </w:tblGrid>
       <w:tr>
         <w:tc>
           <w:tcPr>
-            <w:tcW w:w="988" w:type="dxa"/>
+            <w:tcW w:w="802" w:type="dxa"/>
+          </w:tcPr>
+          <w:p>
+            <w:r>
+              <w:t>Step</w:t>
+            </w:r>
+          </w:p>
+        </w:tc>
+        <w:tc>
+          <w:tcPr>
+            <w:tcW w:w="4438" w:type="dxa"/>
+          </w:tcPr>
+          <w:p>
+            <w:pPr>
+              <w:tabs>
+                <w:tab w:val="left" w:pos="6864"/>
+              </w:tabs>
+            </w:pPr>
+            <w:proofErr w:type="spellStart"/>
+            <w:r>
+              <w:t>LogBox</w:t>
+            </w:r>
+            <w:proofErr w:type="spellEnd"/>
+            <w:r>
+              <w:t xml:space="preserve"> action</w:t>
+            </w:r>
+          </w:p>
+        </w:tc>
+        <w:tc>
+          <w:tcPr>
+            <w:tcW w:w="3776" w:type="dxa"/>
+          </w:tcPr>
+          <w:p>
+            <w:pPr>
+              <w:tabs>
+                <w:tab w:val="left" w:pos="6864"/>
+              </w:tabs>
+            </w:pPr>
+            <w:proofErr w:type="gramStart"/>
+            <w:r>
+              <w:t>Similar to</w:t>
+            </w:r>
+            <w:proofErr w:type="gramEnd"/>
+            <w:r>
+              <w:t xml:space="preserve"> </w:t>
+            </w:r>
+            <w:proofErr w:type="spellStart"/>
+            <w:r>
+              <w:t>TakeAlot</w:t>
+            </w:r>
+            <w:proofErr w:type="spellEnd"/>
+            <w:r>
+              <w:t xml:space="preserve"> action</w:t>
+            </w:r>
+          </w:p>
+        </w:tc>
+      </w:tr>
+      <w:tr>
+        <w:tc>
+          <w:tcPr>
+            <w:tcW w:w="802" w:type="dxa"/>
           </w:tcPr>
           <w:p>
             <w:r>
@@ -338,39 +721,42 @@
         </w:tc>
         <w:tc>
           <w:tcPr>
-            <w:tcW w:w="8028" w:type="dxa"/>
-          </w:tcPr>
-          <w:p>
-            <w:r>
-              <w:t xml:space="preserve">Search for and </w:t>
-            </w:r>
-            <w:proofErr w:type="gramStart"/>
-            <w:r>
-              <w:t>Select</w:t>
-            </w:r>
-            <w:proofErr w:type="gramEnd"/>
-            <w:r>
-              <w:t xml:space="preserve"> a patient from the </w:t>
-            </w:r>
-            <w:r>
-              <w:t xml:space="preserve">patient </w:t>
-            </w:r>
-            <w:r>
-              <w:t>list</w:t>
-            </w:r>
-            <w:r>
-              <w:t xml:space="preserve"> on the home page</w:t>
-            </w:r>
-            <w:r>
-              <w:t xml:space="preserve"> </w:t>
-            </w:r>
-          </w:p>
-        </w:tc>
-      </w:tr>
-      <w:tr>
-        <w:tc>
-          <w:tcPr>
-            <w:tcW w:w="988" w:type="dxa"/>
+            <w:tcW w:w="4438" w:type="dxa"/>
+          </w:tcPr>
+          <w:p>
+            <w:pPr>
+              <w:tabs>
+                <w:tab w:val="left" w:pos="6864"/>
+              </w:tabs>
+            </w:pPr>
+            <w:r>
+              <w:t>Login</w:t>
+            </w:r>
+            <w:r>
+              <w:tab/>
+            </w:r>
+          </w:p>
+        </w:tc>
+        <w:tc>
+          <w:tcPr>
+            <w:tcW w:w="3776" w:type="dxa"/>
+          </w:tcPr>
+          <w:p>
+            <w:pPr>
+              <w:tabs>
+                <w:tab w:val="left" w:pos="6864"/>
+              </w:tabs>
+            </w:pPr>
+            <w:r>
+              <w:t>-</w:t>
+            </w:r>
+          </w:p>
+        </w:tc>
+      </w:tr>
+      <w:tr>
+        <w:tc>
+          <w:tcPr>
+            <w:tcW w:w="802" w:type="dxa"/>
           </w:tcPr>
           <w:p>
             <w:r>
@@ -380,19 +766,29 @@
         </w:tc>
         <w:tc>
           <w:tcPr>
-            <w:tcW w:w="8028" w:type="dxa"/>
-          </w:tcPr>
-          <w:p>
-            <w:r>
-              <w:t>Click ellipse on patient in list</w:t>
-            </w:r>
-          </w:p>
-        </w:tc>
-      </w:tr>
-      <w:tr>
-        <w:tc>
-          <w:tcPr>
-            <w:tcW w:w="988" w:type="dxa"/>
+            <w:tcW w:w="4438" w:type="dxa"/>
+          </w:tcPr>
+          <w:p>
+            <w:r>
+              <w:t>Click Preadmission menu item in left pane</w:t>
+            </w:r>
+          </w:p>
+        </w:tc>
+        <w:tc>
+          <w:tcPr>
+            <w:tcW w:w="3776" w:type="dxa"/>
+          </w:tcPr>
+          <w:p>
+            <w:r>
+              <w:t>Clicking category</w:t>
+            </w:r>
+          </w:p>
+        </w:tc>
+      </w:tr>
+      <w:tr>
+        <w:tc>
+          <w:tcPr>
+            <w:tcW w:w="802" w:type="dxa"/>
           </w:tcPr>
           <w:p>
             <w:r>
@@ -402,19 +798,29 @@
         </w:tc>
         <w:tc>
           <w:tcPr>
-            <w:tcW w:w="8028" w:type="dxa"/>
-          </w:tcPr>
-          <w:p>
-            <w:r>
-              <w:t>Click Create Preadmission from the list of options</w:t>
-            </w:r>
-          </w:p>
-        </w:tc>
-      </w:tr>
-      <w:tr>
-        <w:tc>
-          <w:tcPr>
-            <w:tcW w:w="988" w:type="dxa"/>
+            <w:tcW w:w="4438" w:type="dxa"/>
+          </w:tcPr>
+          <w:p>
+            <w:r>
+              <w:t>Click Create Preadmission button</w:t>
+            </w:r>
+          </w:p>
+        </w:tc>
+        <w:tc>
+          <w:tcPr>
+            <w:tcW w:w="3776" w:type="dxa"/>
+          </w:tcPr>
+          <w:p>
+            <w:r>
+              <w:t>Click on button</w:t>
+            </w:r>
+          </w:p>
+        </w:tc>
+      </w:tr>
+      <w:tr>
+        <w:tc>
+          <w:tcPr>
+            <w:tcW w:w="802" w:type="dxa"/>
           </w:tcPr>
           <w:p>
             <w:r>
@@ -424,19 +830,29 @@
         </w:tc>
         <w:tc>
           <w:tcPr>
-            <w:tcW w:w="8028" w:type="dxa"/>
-          </w:tcPr>
-          <w:p>
-            <w:r>
-              <w:t>Save without completing any fields</w:t>
-            </w:r>
-          </w:p>
-        </w:tc>
-      </w:tr>
-      <w:tr>
-        <w:tc>
-          <w:tcPr>
-            <w:tcW w:w="988" w:type="dxa"/>
+            <w:tcW w:w="4438" w:type="dxa"/>
+          </w:tcPr>
+          <w:p>
+            <w:r>
+              <w:t>Search for and select a patient in the preadmission search field</w:t>
+            </w:r>
+          </w:p>
+        </w:tc>
+        <w:tc>
+          <w:tcPr>
+            <w:tcW w:w="3776" w:type="dxa"/>
+          </w:tcPr>
+          <w:p>
+            <w:r>
+              <w:t>Searching and selecting an item</w:t>
+            </w:r>
+          </w:p>
+        </w:tc>
+      </w:tr>
+      <w:tr>
+        <w:tc>
+          <w:tcPr>
+            <w:tcW w:w="802" w:type="dxa"/>
           </w:tcPr>
           <w:p>
             <w:r>
@@ -446,11 +862,21 @@
         </w:tc>
         <w:tc>
           <w:tcPr>
-            <w:tcW w:w="8028" w:type="dxa"/>
-          </w:tcPr>
-          <w:p>
-            <w:r>
-              <w:t>Verify page error message, and validation message on Admission Date field</w:t>
+            <w:tcW w:w="4438" w:type="dxa"/>
+          </w:tcPr>
+          <w:p>
+            <w:r>
+              <w:t>Click Save without completing any fields</w:t>
+            </w:r>
+          </w:p>
+        </w:tc>
+        <w:tc>
+          <w:tcPr>
+            <w:tcW w:w="3776" w:type="dxa"/>
+          </w:tcPr>
+          <w:p>
+            <w:r>
+              <w:t>Clicking Add to Cart</w:t>
             </w:r>
           </w:p>
         </w:tc>
@@ -459,13 +885,7 @@
     <w:p/>
     <w:p>
       <w:r>
-        <w:t xml:space="preserve">User story </w:t>
-      </w:r>
-      <w:r>
-        <w:t>4</w:t>
-      </w:r>
-      <w:r>
-        <w:t>:</w:t>
+        <w:t>User story 4:</w:t>
       </w:r>
     </w:p>
     <w:tbl>
@@ -475,13 +895,88 @@
         <w:tblLook w:val="04A0" w:firstRow="1" w:lastRow="0" w:firstColumn="1" w:lastColumn="0" w:noHBand="0" w:noVBand="1"/>
       </w:tblPr>
       <w:tblGrid>
-        <w:gridCol w:w="988"/>
-        <w:gridCol w:w="8028"/>
+        <w:gridCol w:w="786"/>
+        <w:gridCol w:w="4440"/>
+        <w:gridCol w:w="3790"/>
       </w:tblGrid>
       <w:tr>
         <w:tc>
           <w:tcPr>
-            <w:tcW w:w="988" w:type="dxa"/>
+            <w:tcW w:w="786" w:type="dxa"/>
+          </w:tcPr>
+          <w:p>
+            <w:r>
+              <w:t>Step</w:t>
+            </w:r>
+          </w:p>
+        </w:tc>
+        <w:tc>
+          <w:tcPr>
+            <w:tcW w:w="4440" w:type="dxa"/>
+          </w:tcPr>
+          <w:p>
+            <w:proofErr w:type="spellStart"/>
+            <w:r>
+              <w:t>LogBox</w:t>
+            </w:r>
+            <w:proofErr w:type="spellEnd"/>
+            <w:r>
+              <w:t xml:space="preserve"> action</w:t>
+            </w:r>
+          </w:p>
+        </w:tc>
+        <w:tc>
+          <w:tcPr>
+            <w:tcW w:w="3790" w:type="dxa"/>
+          </w:tcPr>
+          <w:p>
+            <w:proofErr w:type="gramStart"/>
+            <w:r>
+              <w:t>Similar to</w:t>
+            </w:r>
+            <w:proofErr w:type="gramEnd"/>
+            <w:r>
+              <w:t xml:space="preserve"> </w:t>
+            </w:r>
+            <w:proofErr w:type="spellStart"/>
+            <w:r>
+              <w:t>TakeAlot</w:t>
+            </w:r>
+            <w:proofErr w:type="spellEnd"/>
+            <w:r>
+              <w:t xml:space="preserve"> Action</w:t>
+            </w:r>
+          </w:p>
+        </w:tc>
+      </w:tr>
+      <w:tr>
+        <w:tc>
+          <w:tcPr>
+            <w:tcW w:w="786" w:type="dxa"/>
+          </w:tcPr>
+          <w:p/>
+        </w:tc>
+        <w:tc>
+          <w:tcPr>
+            <w:tcW w:w="4440" w:type="dxa"/>
+          </w:tcPr>
+          <w:p>
+            <w:r>
+              <w:t>Login</w:t>
+            </w:r>
+          </w:p>
+        </w:tc>
+        <w:tc>
+          <w:tcPr>
+            <w:tcW w:w="3790" w:type="dxa"/>
+          </w:tcPr>
+          <w:p/>
+        </w:tc>
+      </w:tr>
+      <w:tr>
+        <w:tc>
+          <w:tcPr>
+            <w:tcW w:w="786" w:type="dxa"/>
           </w:tcPr>
           <w:p>
             <w:r>
@@ -491,41 +986,29 @@
         </w:tc>
         <w:tc>
           <w:tcPr>
-            <w:tcW w:w="8028" w:type="dxa"/>
-          </w:tcPr>
-          <w:p>
-            <w:r>
-              <w:t xml:space="preserve">Click on a patient from the patient list on the home page </w:t>
-            </w:r>
-          </w:p>
-        </w:tc>
-      </w:tr>
-      <w:tr>
-        <w:tc>
-          <w:tcPr>
-            <w:tcW w:w="988" w:type="dxa"/>
-          </w:tcPr>
-          <w:p>
-            <w:r>
-              <w:t>Step 2</w:t>
-            </w:r>
-          </w:p>
-        </w:tc>
-        <w:tc>
-          <w:tcPr>
-            <w:tcW w:w="8028" w:type="dxa"/>
-          </w:tcPr>
-          <w:p>
-            <w:r>
-              <w:t>Click ellipse on patient in list</w:t>
-            </w:r>
-          </w:p>
-        </w:tc>
-      </w:tr>
-      <w:tr>
-        <w:tc>
-          <w:tcPr>
-            <w:tcW w:w="988" w:type="dxa"/>
+            <w:tcW w:w="4440" w:type="dxa"/>
+          </w:tcPr>
+          <w:p>
+            <w:r>
+              <w:t>Search for a patient</w:t>
+            </w:r>
+          </w:p>
+        </w:tc>
+        <w:tc>
+          <w:tcPr>
+            <w:tcW w:w="3790" w:type="dxa"/>
+          </w:tcPr>
+          <w:p>
+            <w:r>
+              <w:t>Search for an item</w:t>
+            </w:r>
+          </w:p>
+        </w:tc>
+      </w:tr>
+      <w:tr>
+        <w:tc>
+          <w:tcPr>
+            <w:tcW w:w="786" w:type="dxa"/>
           </w:tcPr>
           <w:p>
             <w:r>
@@ -535,7 +1018,39 @@
         </w:tc>
         <w:tc>
           <w:tcPr>
-            <w:tcW w:w="8028" w:type="dxa"/>
+            <w:tcW w:w="4440" w:type="dxa"/>
+          </w:tcPr>
+          <w:p>
+            <w:r>
+              <w:t>Click on ellipse menu on patient list</w:t>
+            </w:r>
+          </w:p>
+        </w:tc>
+        <w:tc>
+          <w:tcPr>
+            <w:tcW w:w="3790" w:type="dxa"/>
+          </w:tcPr>
+          <w:p>
+            <w:r>
+              <w:t xml:space="preserve">Clicking Size options from a list </w:t>
+            </w:r>
+          </w:p>
+        </w:tc>
+      </w:tr>
+      <w:tr>
+        <w:tc>
+          <w:tcPr>
+            <w:tcW w:w="786" w:type="dxa"/>
+          </w:tcPr>
+          <w:p>
+            <w:r>
+              <w:t>Step 3</w:t>
+            </w:r>
+          </w:p>
+        </w:tc>
+        <w:tc>
+          <w:tcPr>
+            <w:tcW w:w="4440" w:type="dxa"/>
           </w:tcPr>
           <w:p>
             <w:r>
@@ -543,11 +1058,49 @@
             </w:r>
           </w:p>
         </w:tc>
-      </w:tr>
-      <w:tr>
-        <w:tc>
-          <w:tcPr>
-            <w:tcW w:w="988" w:type="dxa"/>
+        <w:tc>
+          <w:tcPr>
+            <w:tcW w:w="3790" w:type="dxa"/>
+          </w:tcPr>
+          <w:p>
+            <w:r>
+              <w:t>Selecting a size from the list</w:t>
+            </w:r>
+          </w:p>
+        </w:tc>
+      </w:tr>
+      <w:tr>
+        <w:tc>
+          <w:tcPr>
+            <w:tcW w:w="786" w:type="dxa"/>
+          </w:tcPr>
+          <w:p/>
+        </w:tc>
+        <w:tc>
+          <w:tcPr>
+            <w:tcW w:w="4440" w:type="dxa"/>
+          </w:tcPr>
+          <w:p>
+            <w:r>
+              <w:t>Complete all required fields</w:t>
+            </w:r>
+          </w:p>
+        </w:tc>
+        <w:tc>
+          <w:tcPr>
+            <w:tcW w:w="3790" w:type="dxa"/>
+          </w:tcPr>
+          <w:p>
+            <w:r>
+              <w:t>Entering text into fields</w:t>
+            </w:r>
+          </w:p>
+        </w:tc>
+      </w:tr>
+      <w:tr>
+        <w:tc>
+          <w:tcPr>
+            <w:tcW w:w="786" w:type="dxa"/>
           </w:tcPr>
           <w:p>
             <w:r>
@@ -557,19 +1110,29 @@
         </w:tc>
         <w:tc>
           <w:tcPr>
-            <w:tcW w:w="8028" w:type="dxa"/>
-          </w:tcPr>
-          <w:p>
-            <w:r>
-              <w:t>Save without completing any fields</w:t>
-            </w:r>
-          </w:p>
-        </w:tc>
-      </w:tr>
-      <w:tr>
-        <w:tc>
-          <w:tcPr>
-            <w:tcW w:w="988" w:type="dxa"/>
+            <w:tcW w:w="4440" w:type="dxa"/>
+          </w:tcPr>
+          <w:p>
+            <w:r>
+              <w:t>Clicking Save button</w:t>
+            </w:r>
+          </w:p>
+        </w:tc>
+        <w:tc>
+          <w:tcPr>
+            <w:tcW w:w="3790" w:type="dxa"/>
+          </w:tcPr>
+          <w:p>
+            <w:r>
+              <w:t>Clicking Add to cart</w:t>
+            </w:r>
+          </w:p>
+        </w:tc>
+      </w:tr>
+      <w:tr>
+        <w:tc>
+          <w:tcPr>
+            <w:tcW w:w="786" w:type="dxa"/>
           </w:tcPr>
           <w:p>
             <w:r>
@@ -579,11 +1142,21 @@
         </w:tc>
         <w:tc>
           <w:tcPr>
-            <w:tcW w:w="8028" w:type="dxa"/>
-          </w:tcPr>
-          <w:p>
-            <w:r>
-              <w:t>Verify page error message, and validation message on Admission Date field</w:t>
+            <w:tcW w:w="4440" w:type="dxa"/>
+          </w:tcPr>
+          <w:p>
+            <w:r>
+              <w:t>Verify pre-admission is created by comparing quantity of pre-admissions created before and after</w:t>
+            </w:r>
+          </w:p>
+        </w:tc>
+        <w:tc>
+          <w:tcPr>
+            <w:tcW w:w="3790" w:type="dxa"/>
+          </w:tcPr>
+          <w:p>
+            <w:r>
+              <w:t>Checking the quantity in the cart</w:t>
             </w:r>
           </w:p>
         </w:tc>
@@ -592,13 +1165,7 @@
     <w:p/>
     <w:p>
       <w:r>
-        <w:t xml:space="preserve">User story </w:t>
-      </w:r>
-      <w:r>
-        <w:t>5</w:t>
-      </w:r>
-      <w:r>
-        <w:t>:</w:t>
+        <w:t>User story 5:</w:t>
       </w:r>
     </w:p>
     <w:tbl>
@@ -608,13 +1175,88 @@
         <w:tblLook w:val="04A0" w:firstRow="1" w:lastRow="0" w:firstColumn="1" w:lastColumn="0" w:noHBand="0" w:noVBand="1"/>
       </w:tblPr>
       <w:tblGrid>
-        <w:gridCol w:w="988"/>
-        <w:gridCol w:w="8028"/>
+        <w:gridCol w:w="786"/>
+        <w:gridCol w:w="4440"/>
+        <w:gridCol w:w="3790"/>
       </w:tblGrid>
       <w:tr>
         <w:tc>
           <w:tcPr>
-            <w:tcW w:w="988" w:type="dxa"/>
+            <w:tcW w:w="786" w:type="dxa"/>
+          </w:tcPr>
+          <w:p>
+            <w:r>
+              <w:t>Step</w:t>
+            </w:r>
+          </w:p>
+        </w:tc>
+        <w:tc>
+          <w:tcPr>
+            <w:tcW w:w="4440" w:type="dxa"/>
+          </w:tcPr>
+          <w:p>
+            <w:proofErr w:type="spellStart"/>
+            <w:r>
+              <w:t>LogBox</w:t>
+            </w:r>
+            <w:proofErr w:type="spellEnd"/>
+            <w:r>
+              <w:t xml:space="preserve"> action</w:t>
+            </w:r>
+          </w:p>
+        </w:tc>
+        <w:tc>
+          <w:tcPr>
+            <w:tcW w:w="3790" w:type="dxa"/>
+          </w:tcPr>
+          <w:p>
+            <w:proofErr w:type="gramStart"/>
+            <w:r>
+              <w:t>Similar to</w:t>
+            </w:r>
+            <w:proofErr w:type="gramEnd"/>
+            <w:r>
+              <w:t xml:space="preserve"> </w:t>
+            </w:r>
+            <w:proofErr w:type="spellStart"/>
+            <w:r>
+              <w:t>TakeAlot</w:t>
+            </w:r>
+            <w:proofErr w:type="spellEnd"/>
+            <w:r>
+              <w:t xml:space="preserve"> Action</w:t>
+            </w:r>
+          </w:p>
+        </w:tc>
+      </w:tr>
+      <w:tr>
+        <w:tc>
+          <w:tcPr>
+            <w:tcW w:w="786" w:type="dxa"/>
+          </w:tcPr>
+          <w:p/>
+        </w:tc>
+        <w:tc>
+          <w:tcPr>
+            <w:tcW w:w="4440" w:type="dxa"/>
+          </w:tcPr>
+          <w:p>
+            <w:r>
+              <w:t>Login</w:t>
+            </w:r>
+          </w:p>
+        </w:tc>
+        <w:tc>
+          <w:tcPr>
+            <w:tcW w:w="3790" w:type="dxa"/>
+          </w:tcPr>
+          <w:p/>
+        </w:tc>
+      </w:tr>
+      <w:tr>
+        <w:tc>
+          <w:tcPr>
+            <w:tcW w:w="786" w:type="dxa"/>
           </w:tcPr>
           <w:p>
             <w:r>
@@ -624,41 +1266,29 @@
         </w:tc>
         <w:tc>
           <w:tcPr>
-            <w:tcW w:w="8028" w:type="dxa"/>
-          </w:tcPr>
-          <w:p>
-            <w:r>
-              <w:t xml:space="preserve">Search for and select a patient from the patient list on the home page </w:t>
-            </w:r>
-          </w:p>
-        </w:tc>
-      </w:tr>
-      <w:tr>
-        <w:tc>
-          <w:tcPr>
-            <w:tcW w:w="988" w:type="dxa"/>
-          </w:tcPr>
-          <w:p>
-            <w:r>
-              <w:t>Step 2</w:t>
-            </w:r>
-          </w:p>
-        </w:tc>
-        <w:tc>
-          <w:tcPr>
-            <w:tcW w:w="8028" w:type="dxa"/>
-          </w:tcPr>
-          <w:p>
-            <w:r>
-              <w:t>Click on the left menu Patient Summary</w:t>
-            </w:r>
-          </w:p>
-        </w:tc>
-      </w:tr>
-      <w:tr>
-        <w:tc>
-          <w:tcPr>
-            <w:tcW w:w="988" w:type="dxa"/>
+            <w:tcW w:w="4440" w:type="dxa"/>
+          </w:tcPr>
+          <w:p>
+            <w:r>
+              <w:t>Search for a patient</w:t>
+            </w:r>
+          </w:p>
+        </w:tc>
+        <w:tc>
+          <w:tcPr>
+            <w:tcW w:w="3790" w:type="dxa"/>
+          </w:tcPr>
+          <w:p>
+            <w:r>
+              <w:t>Search for an item</w:t>
+            </w:r>
+          </w:p>
+        </w:tc>
+      </w:tr>
+      <w:tr>
+        <w:tc>
+          <w:tcPr>
+            <w:tcW w:w="786" w:type="dxa"/>
           </w:tcPr>
           <w:p>
             <w:r>
@@ -668,27 +1298,357 @@
         </w:tc>
         <w:tc>
           <w:tcPr>
-            <w:tcW w:w="8028" w:type="dxa"/>
-          </w:tcPr>
-          <w:p>
-            <w:r>
-              <w:t xml:space="preserve">Click Create Preadmission icon on the top </w:t>
-            </w:r>
+            <w:tcW w:w="4440" w:type="dxa"/>
+          </w:tcPr>
+          <w:p>
+            <w:r>
+              <w:t>Click on ellipse menu on patient list</w:t>
+            </w:r>
+          </w:p>
+        </w:tc>
+        <w:tc>
+          <w:tcPr>
+            <w:tcW w:w="3790" w:type="dxa"/>
+          </w:tcPr>
+          <w:p>
+            <w:r>
+              <w:t xml:space="preserve">Clicking Size options from a list </w:t>
+            </w:r>
+          </w:p>
+        </w:tc>
+      </w:tr>
+      <w:tr>
+        <w:tc>
+          <w:tcPr>
+            <w:tcW w:w="786" w:type="dxa"/>
+          </w:tcPr>
+          <w:p>
+            <w:r>
+              <w:t>Step 3</w:t>
+            </w:r>
+          </w:p>
+        </w:tc>
+        <w:tc>
+          <w:tcPr>
+            <w:tcW w:w="4440" w:type="dxa"/>
+          </w:tcPr>
+          <w:p>
+            <w:r>
+              <w:t>Click Create Preadmission from the list of options</w:t>
+            </w:r>
+          </w:p>
+        </w:tc>
+        <w:tc>
+          <w:tcPr>
+            <w:tcW w:w="3790" w:type="dxa"/>
+          </w:tcPr>
+          <w:p>
+            <w:r>
+              <w:t>Selecting a size from the list</w:t>
+            </w:r>
+          </w:p>
+        </w:tc>
+      </w:tr>
+      <w:tr>
+        <w:tc>
+          <w:tcPr>
+            <w:tcW w:w="786" w:type="dxa"/>
+          </w:tcPr>
+          <w:p/>
+        </w:tc>
+        <w:tc>
+          <w:tcPr>
+            <w:tcW w:w="4440" w:type="dxa"/>
+          </w:tcPr>
+          <w:p>
+            <w:r>
+              <w:t>Complete all fields:</w:t>
+            </w:r>
+          </w:p>
+          <w:p>
+            <w:r>
+              <w:t>Entering text into fields</w:t>
+            </w:r>
+          </w:p>
+          <w:p>
+            <w:r>
+              <w:t>Selecting from dropdowns/lists</w:t>
+            </w:r>
+          </w:p>
+          <w:p>
+            <w:r>
+              <w:t>Searching values and selecting them from dialog boxes</w:t>
+            </w:r>
+          </w:p>
+        </w:tc>
+        <w:tc>
+          <w:tcPr>
+            <w:tcW w:w="3790" w:type="dxa"/>
+          </w:tcPr>
+          <w:p/>
+        </w:tc>
+      </w:tr>
+      <w:tr>
+        <w:tc>
+          <w:tcPr>
+            <w:tcW w:w="786" w:type="dxa"/>
+          </w:tcPr>
+          <w:p>
+            <w:r>
+              <w:t>Step 4</w:t>
+            </w:r>
+          </w:p>
+        </w:tc>
+        <w:tc>
+          <w:tcPr>
+            <w:tcW w:w="4440" w:type="dxa"/>
+          </w:tcPr>
+          <w:p>
+            <w:r>
+              <w:t>Click Save button</w:t>
+            </w:r>
+          </w:p>
+          <w:p>
+            <w:r>
+              <w:t xml:space="preserve"> </w:t>
+            </w:r>
+          </w:p>
+        </w:tc>
+        <w:tc>
+          <w:tcPr>
+            <w:tcW w:w="3790" w:type="dxa"/>
+          </w:tcPr>
+          <w:p>
+            <w:r>
+              <w:t>Clicking Add to cart</w:t>
+            </w:r>
+          </w:p>
+        </w:tc>
+      </w:tr>
+      <w:tr>
+        <w:tc>
+          <w:tcPr>
+            <w:tcW w:w="786" w:type="dxa"/>
+          </w:tcPr>
+          <w:p>
+            <w:r>
+              <w:t>Step 5</w:t>
+            </w:r>
+          </w:p>
+        </w:tc>
+        <w:tc>
+          <w:tcPr>
+            <w:tcW w:w="4440" w:type="dxa"/>
+          </w:tcPr>
+          <w:p>
+            <w:r>
+              <w:t>Verify pre-admission is created by comparing quantity of pre-admissions created before and after</w:t>
+            </w:r>
+          </w:p>
+        </w:tc>
+        <w:tc>
+          <w:tcPr>
+            <w:tcW w:w="3790" w:type="dxa"/>
+          </w:tcPr>
+          <w:p>
+            <w:r>
+              <w:t>Checking the quantity in the cart</w:t>
+            </w:r>
+          </w:p>
+        </w:tc>
+      </w:tr>
+    </w:tbl>
+    <w:p/>
+    <w:p>
+      <w:r>
+        <w:t>User story 6:</w:t>
+      </w:r>
+    </w:p>
+    <w:tbl>
+      <w:tblPr>
+        <w:tblStyle w:val="TableGrid"/>
+        <w:tblW w:w="0" w:type="auto"/>
+        <w:tblLook w:val="04A0" w:firstRow="1" w:lastRow="0" w:firstColumn="1" w:lastColumn="0" w:noHBand="0" w:noVBand="1"/>
+      </w:tblPr>
+      <w:tblGrid>
+        <w:gridCol w:w="786"/>
+        <w:gridCol w:w="4440"/>
+        <w:gridCol w:w="3790"/>
+      </w:tblGrid>
+      <w:tr>
+        <w:tc>
+          <w:tcPr>
+            <w:tcW w:w="786" w:type="dxa"/>
+          </w:tcPr>
+          <w:p>
+            <w:r>
+              <w:t>Step</w:t>
+            </w:r>
+          </w:p>
+        </w:tc>
+        <w:tc>
+          <w:tcPr>
+            <w:tcW w:w="4440" w:type="dxa"/>
+          </w:tcPr>
+          <w:p>
+            <w:proofErr w:type="spellStart"/>
+            <w:r>
+              <w:t>LogBox</w:t>
+            </w:r>
+            <w:proofErr w:type="spellEnd"/>
+            <w:r>
+              <w:t xml:space="preserve"> action</w:t>
+            </w:r>
+          </w:p>
+        </w:tc>
+        <w:tc>
+          <w:tcPr>
+            <w:tcW w:w="3790" w:type="dxa"/>
+          </w:tcPr>
+          <w:p>
             <w:proofErr w:type="gramStart"/>
             <w:r>
-              <w:t>right hand</w:t>
+              <w:t>Similar to</w:t>
             </w:r>
             <w:proofErr w:type="gramEnd"/>
             <w:r>
-              <w:t xml:space="preserve"> side</w:t>
-            </w:r>
-          </w:p>
-        </w:tc>
-      </w:tr>
-      <w:tr>
-        <w:tc>
-          <w:tcPr>
-            <w:tcW w:w="988" w:type="dxa"/>
+              <w:t xml:space="preserve"> </w:t>
+            </w:r>
+            <w:proofErr w:type="spellStart"/>
+            <w:r>
+              <w:t>TakeAlot</w:t>
+            </w:r>
+            <w:proofErr w:type="spellEnd"/>
+            <w:r>
+              <w:t xml:space="preserve"> Action</w:t>
+            </w:r>
+          </w:p>
+        </w:tc>
+      </w:tr>
+      <w:tr>
+        <w:tc>
+          <w:tcPr>
+            <w:tcW w:w="786" w:type="dxa"/>
+          </w:tcPr>
+          <w:p/>
+        </w:tc>
+        <w:tc>
+          <w:tcPr>
+            <w:tcW w:w="4440" w:type="dxa"/>
+          </w:tcPr>
+          <w:p>
+            <w:r>
+              <w:t>Login</w:t>
+            </w:r>
+          </w:p>
+        </w:tc>
+        <w:tc>
+          <w:tcPr>
+            <w:tcW w:w="3790" w:type="dxa"/>
+          </w:tcPr>
+          <w:p/>
+        </w:tc>
+      </w:tr>
+      <w:tr>
+        <w:tc>
+          <w:tcPr>
+            <w:tcW w:w="786" w:type="dxa"/>
+          </w:tcPr>
+          <w:p>
+            <w:r>
+              <w:t>Step 1</w:t>
+            </w:r>
+          </w:p>
+        </w:tc>
+        <w:tc>
+          <w:tcPr>
+            <w:tcW w:w="4440" w:type="dxa"/>
+          </w:tcPr>
+          <w:p>
+            <w:r>
+              <w:t>Click on preadmission item in left menu</w:t>
+            </w:r>
+          </w:p>
+        </w:tc>
+        <w:tc>
+          <w:tcPr>
+            <w:tcW w:w="3790" w:type="dxa"/>
+          </w:tcPr>
+          <w:p>
+            <w:r>
+              <w:t>Search for an item</w:t>
+            </w:r>
+          </w:p>
+        </w:tc>
+      </w:tr>
+      <w:tr>
+        <w:tc>
+          <w:tcPr>
+            <w:tcW w:w="786" w:type="dxa"/>
+          </w:tcPr>
+          <w:p>
+            <w:r>
+              <w:t>Step 3</w:t>
+            </w:r>
+          </w:p>
+        </w:tc>
+        <w:tc>
+          <w:tcPr>
+            <w:tcW w:w="4440" w:type="dxa"/>
+          </w:tcPr>
+          <w:p>
+            <w:r>
+              <w:t>Click on preadmission for certain patient</w:t>
+            </w:r>
+          </w:p>
+        </w:tc>
+        <w:tc>
+          <w:tcPr>
+            <w:tcW w:w="3790" w:type="dxa"/>
+          </w:tcPr>
+          <w:p>
+            <w:r>
+              <w:t xml:space="preserve">Clicking Size options from a list </w:t>
+            </w:r>
+          </w:p>
+        </w:tc>
+      </w:tr>
+      <w:tr>
+        <w:tc>
+          <w:tcPr>
+            <w:tcW w:w="786" w:type="dxa"/>
+          </w:tcPr>
+          <w:p>
+            <w:r>
+              <w:t>Step 3</w:t>
+            </w:r>
+          </w:p>
+        </w:tc>
+        <w:tc>
+          <w:tcPr>
+            <w:tcW w:w="4440" w:type="dxa"/>
+          </w:tcPr>
+          <w:p>
+            <w:r>
+              <w:t>Edit the preadmission by removing a Diagnosis code (ICD10 code) from the preadmission</w:t>
+            </w:r>
+          </w:p>
+        </w:tc>
+        <w:tc>
+          <w:tcPr>
+            <w:tcW w:w="3790" w:type="dxa"/>
+          </w:tcPr>
+          <w:p>
+            <w:r>
+              <w:t>Editing the cart by removing an item</w:t>
+            </w:r>
+          </w:p>
+        </w:tc>
+      </w:tr>
+      <w:tr>
+        <w:tc>
+          <w:tcPr>
+            <w:tcW w:w="786" w:type="dxa"/>
           </w:tcPr>
           <w:p>
             <w:r>
@@ -698,34 +1658,34 @@
         </w:tc>
         <w:tc>
           <w:tcPr>
-            <w:tcW w:w="8028" w:type="dxa"/>
-          </w:tcPr>
-          <w:p>
-            <w:r>
-              <w:t>Enter required details</w:t>
-            </w:r>
-            <w:r>
-              <w:t xml:space="preserve"> (Admission Date and Hospital)</w:t>
-            </w:r>
-            <w:r>
-              <w:t xml:space="preserve"> only on the preadmission and </w:t>
-            </w:r>
-            <w:r>
-              <w:t xml:space="preserve">click </w:t>
-            </w:r>
-            <w:r>
-              <w:t>Save</w:t>
-            </w:r>
-            <w:r>
-              <w:t xml:space="preserve"> button</w:t>
-            </w:r>
-          </w:p>
-        </w:tc>
-      </w:tr>
-      <w:tr>
-        <w:tc>
-          <w:tcPr>
-            <w:tcW w:w="988" w:type="dxa"/>
+            <w:tcW w:w="4440" w:type="dxa"/>
+          </w:tcPr>
+          <w:p>
+            <w:r>
+              <w:t>Click Save button</w:t>
+            </w:r>
+          </w:p>
+          <w:p>
+            <w:r>
+              <w:t xml:space="preserve"> </w:t>
+            </w:r>
+          </w:p>
+        </w:tc>
+        <w:tc>
+          <w:tcPr>
+            <w:tcW w:w="3790" w:type="dxa"/>
+          </w:tcPr>
+          <w:p>
+            <w:r>
+              <w:t>Clicking Update cart</w:t>
+            </w:r>
+          </w:p>
+        </w:tc>
+      </w:tr>
+      <w:tr>
+        <w:tc>
+          <w:tcPr>
+            <w:tcW w:w="786" w:type="dxa"/>
           </w:tcPr>
           <w:p>
             <w:r>
@@ -735,11 +1695,21 @@
         </w:tc>
         <w:tc>
           <w:tcPr>
-            <w:tcW w:w="8028" w:type="dxa"/>
-          </w:tcPr>
-          <w:p>
-            <w:r>
-              <w:t>Verify a preadmission is created – preadmission list count</w:t>
+            <w:tcW w:w="4440" w:type="dxa"/>
+          </w:tcPr>
+          <w:p>
+            <w:r>
+              <w:t>Verify code is removed</w:t>
+            </w:r>
+          </w:p>
+        </w:tc>
+        <w:tc>
+          <w:tcPr>
+            <w:tcW w:w="3790" w:type="dxa"/>
+          </w:tcPr>
+          <w:p>
+            <w:r>
+              <w:t>Verify item is removed</w:t>
             </w:r>
           </w:p>
         </w:tc>
@@ -1157,6 +2127,7 @@
   <w:style w:type="paragraph" w:default="1" w:styleId="Normal">
     <w:name w:val="Normal"/>
     <w:qFormat/>
+    <w:rsid w:val="007C2E74"/>
   </w:style>
   <w:style w:type="character" w:default="1" w:styleId="DefaultParagraphFont">
     <w:name w:val="Default Paragraph Font"/>

</xml_diff>